<commit_message>
Fixed some ERD errors and Added Class Diagram
</commit_message>
<xml_diff>
--- a/documentation/Entity Relationship Diagram.docx
+++ b/documentation/Entity Relationship Diagram.docx
@@ -435,7 +435,7 @@
                           <a:prstGeom prst="line">
                             <a:avLst/>
                           </a:prstGeom>
-                          <a:ln w="63500" cmpd="dbl">
+                          <a:ln w="6350" cmpd="sng">
                             <a:solidFill>
                               <a:schemeClr val="tx1"/>
                             </a:solidFill>
@@ -593,7 +593,7 @@
                           <a:prstGeom prst="straightConnector1">
                             <a:avLst/>
                           </a:prstGeom>
-                          <a:ln w="63500" cmpd="dbl">
+                          <a:ln w="6350" cmpd="sng">
                             <a:solidFill>
                               <a:schemeClr val="tx1"/>
                             </a:solidFill>
@@ -629,7 +629,7 @@
                           <a:prstGeom prst="line">
                             <a:avLst/>
                           </a:prstGeom>
-                          <a:ln w="63500" cmpd="dbl">
+                          <a:ln w="6350" cmpd="sng">
                             <a:solidFill>
                               <a:schemeClr val="tx1"/>
                             </a:solidFill>
@@ -693,9 +693,9 @@
                         <wpg:grpSpPr>
                           <a:xfrm>
                             <a:off x="2184627" y="5718456"/>
-                            <a:ext cx="1795877" cy="587867"/>
+                            <a:ext cx="1789280" cy="587867"/>
                             <a:chOff x="2168449" y="3618013"/>
-                            <a:chExt cx="1795877" cy="587867"/>
+                            <a:chExt cx="1789280" cy="587867"/>
                           </a:xfrm>
                         </wpg:grpSpPr>
                         <wps:wsp>
@@ -765,8 +765,8 @@
                           <wps:cNvSpPr txBox="1"/>
                           <wps:spPr>
                             <a:xfrm>
-                              <a:off x="3691911" y="3652106"/>
-                              <a:ext cx="272415" cy="386080"/>
+                              <a:off x="3691664" y="3651936"/>
+                              <a:ext cx="266065" cy="386080"/>
                             </a:xfrm>
                             <a:prstGeom prst="rect">
                               <a:avLst/>
@@ -820,10 +820,10 @@
                         <wpg:cNvGrpSpPr/>
                         <wpg:grpSpPr>
                           <a:xfrm>
-                            <a:off x="3708088" y="4457188"/>
-                            <a:ext cx="2099931" cy="1157080"/>
-                            <a:chOff x="3391637" y="4458180"/>
-                            <a:chExt cx="2099931" cy="1157080"/>
+                            <a:off x="3707841" y="4457056"/>
+                            <a:ext cx="2093459" cy="1157058"/>
+                            <a:chOff x="3391390" y="4458048"/>
+                            <a:chExt cx="2093459" cy="1157058"/>
                           </a:xfrm>
                         </wpg:grpSpPr>
                         <wps:wsp>
@@ -890,8 +890,8 @@
                           <wps:cNvSpPr txBox="1"/>
                           <wps:spPr>
                             <a:xfrm>
-                              <a:off x="4230214" y="5229180"/>
-                              <a:ext cx="272415" cy="386080"/>
+                              <a:off x="4229911" y="5229026"/>
+                              <a:ext cx="266065" cy="386080"/>
                             </a:xfrm>
                             <a:prstGeom prst="rect">
                               <a:avLst/>
@@ -948,8 +948,8 @@
                           <wps:cNvSpPr txBox="1"/>
                           <wps:spPr>
                             <a:xfrm>
-                              <a:off x="3391637" y="4518404"/>
-                              <a:ext cx="272415" cy="386080"/>
+                              <a:off x="3391390" y="4518271"/>
+                              <a:ext cx="266065" cy="386080"/>
                             </a:xfrm>
                             <a:prstGeom prst="rect">
                               <a:avLst/>
@@ -1002,8 +1002,8 @@
                           <wps:cNvSpPr txBox="1"/>
                           <wps:spPr>
                             <a:xfrm>
-                              <a:off x="5219153" y="4458180"/>
-                              <a:ext cx="272415" cy="386080"/>
+                              <a:off x="5218784" y="4458048"/>
+                              <a:ext cx="266065" cy="386080"/>
                             </a:xfrm>
                             <a:prstGeom prst="rect">
                               <a:avLst/>
@@ -1226,9 +1226,9 @@
                         <wpg:grpSpPr>
                           <a:xfrm>
                             <a:off x="2184630" y="1800153"/>
-                            <a:ext cx="1481136" cy="1075352"/>
+                            <a:ext cx="1474560" cy="1075279"/>
                             <a:chOff x="2184630" y="1800153"/>
-                            <a:chExt cx="1481136" cy="1075352"/>
+                            <a:chExt cx="1474560" cy="1075279"/>
                           </a:xfrm>
                         </wpg:grpSpPr>
                         <wps:wsp>
@@ -1298,8 +1298,8 @@
                           <wps:cNvSpPr txBox="1"/>
                           <wps:spPr>
                             <a:xfrm>
-                              <a:off x="3393351" y="1822652"/>
-                              <a:ext cx="272415" cy="386080"/>
+                              <a:off x="3393125" y="1822598"/>
+                              <a:ext cx="266065" cy="386080"/>
                             </a:xfrm>
                             <a:prstGeom prst="rect">
                               <a:avLst/>
@@ -1352,8 +1352,8 @@
                           <wps:cNvSpPr txBox="1"/>
                           <wps:spPr>
                             <a:xfrm>
-                              <a:off x="2754454" y="2489425"/>
-                              <a:ext cx="272415" cy="386080"/>
+                              <a:off x="2754271" y="2489352"/>
+                              <a:ext cx="266065" cy="386080"/>
                             </a:xfrm>
                             <a:prstGeom prst="rect">
                               <a:avLst/>
@@ -1617,10 +1617,10 @@
                         <wpg:cNvGrpSpPr/>
                         <wpg:grpSpPr>
                           <a:xfrm>
-                            <a:off x="6265452" y="1871482"/>
-                            <a:ext cx="1399958" cy="1429152"/>
-                            <a:chOff x="5645188" y="923918"/>
-                            <a:chExt cx="1399958" cy="1429152"/>
+                            <a:off x="6265035" y="1871427"/>
+                            <a:ext cx="1400375" cy="1429121"/>
+                            <a:chOff x="5644771" y="923863"/>
+                            <a:chExt cx="1400375" cy="1429121"/>
                           </a:xfrm>
                         </wpg:grpSpPr>
                         <wps:wsp>
@@ -1690,8 +1690,8 @@
                           <wps:cNvSpPr txBox="1"/>
                           <wps:spPr>
                             <a:xfrm>
-                              <a:off x="5645188" y="923918"/>
-                              <a:ext cx="331470" cy="386080"/>
+                              <a:off x="5644771" y="923863"/>
+                              <a:ext cx="325120" cy="386080"/>
                             </a:xfrm>
                             <a:prstGeom prst="rect">
                               <a:avLst/>
@@ -1744,8 +1744,8 @@
                           <wps:cNvSpPr txBox="1"/>
                           <wps:spPr>
                             <a:xfrm>
-                              <a:off x="6507249" y="1966990"/>
-                              <a:ext cx="331470" cy="386080"/>
+                              <a:off x="6506774" y="1966904"/>
+                              <a:ext cx="325120" cy="386080"/>
                             </a:xfrm>
                             <a:prstGeom prst="rect">
                               <a:avLst/>
@@ -2477,10 +2477,10 @@
                         <wpg:cNvGrpSpPr/>
                         <wpg:grpSpPr>
                           <a:xfrm>
-                            <a:off x="7410887" y="4175332"/>
-                            <a:ext cx="1561455" cy="844827"/>
-                            <a:chOff x="6666737" y="4233145"/>
-                            <a:chExt cx="1561455" cy="844827"/>
+                            <a:off x="7410393" y="4175209"/>
+                            <a:ext cx="1561949" cy="844950"/>
+                            <a:chOff x="6666243" y="4233022"/>
+                            <a:chExt cx="1561949" cy="844950"/>
                           </a:xfrm>
                         </wpg:grpSpPr>
                         <wps:wsp>
@@ -2550,8 +2550,8 @@
                           <wps:cNvSpPr txBox="1"/>
                           <wps:spPr>
                             <a:xfrm>
-                              <a:off x="7734660" y="4233145"/>
-                              <a:ext cx="272415" cy="386080"/>
+                              <a:off x="7734095" y="4233022"/>
+                              <a:ext cx="266065" cy="386080"/>
                             </a:xfrm>
                             <a:prstGeom prst="rect">
                               <a:avLst/>
@@ -2604,8 +2604,8 @@
                           <wps:cNvSpPr txBox="1"/>
                           <wps:spPr>
                             <a:xfrm>
-                              <a:off x="6666737" y="4575859"/>
-                              <a:ext cx="272415" cy="385445"/>
+                              <a:off x="6666243" y="4575726"/>
+                              <a:ext cx="266065" cy="385445"/>
                             </a:xfrm>
                             <a:prstGeom prst="rect">
                               <a:avLst/>
@@ -3394,7 +3394,7 @@
           </mc:Choice>
           <mc:Fallback>
             <w:pict>
-              <v:group id="Canvas 1" o:spid="_x0000_s1026" editas="canvas" style="width:735.35pt;height:530.85pt;mso-position-horizontal-relative:char;mso-position-vertical-relative:line" coordsize="93383,67417" o:gfxdata="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">
+              <v:group id="Canvas 1" o:spid="_x0000_s1026" editas="canvas" style="width:735.35pt;height:530.85pt;mso-position-horizontal-relative:char;mso-position-vertical-relative:line" coordsize="93383,67417" o:gfxdata="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">
                 <v:shapetype id="_x0000_t75" coordsize="21600,21600" o:spt="75" o:preferrelative="t" path="m@4@5l@4@11@9@11@9@5xe" filled="f" stroked="f">
                   <v:stroke joinstyle="miter"/>
                   <v:formulas>
@@ -3588,8 +3588,8 @@
                 <v:line id="Straight Connector 15" o:spid="_x0000_s1035" style="position:absolute;flip:y;visibility:visible;mso-wrap-style:square" from="33390,59965" to="43852,60123" o:connectortype="straight" o:gfxdata="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" strokecolor="black [3213]" strokeweight="5pt">
                   <v:stroke linestyle="thinThin" joinstyle="miter"/>
                 </v:line>
-                <v:line id="Straight Connector 16" o:spid="_x0000_s1036" style="position:absolute;visibility:visible;mso-wrap-style:square" from="48645,50608" to="48948,56144" o:connectortype="straight" o:gfxdata="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" strokecolor="black [3213]" strokeweight="5pt">
-                  <v:stroke linestyle="thinThin" joinstyle="miter"/>
+                <v:line id="Straight Connector 16" o:spid="_x0000_s1036" style="position:absolute;visibility:visible;mso-wrap-style:square" from="48645,50608" to="48948,56144" o:connectortype="straight" o:gfxdata="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" strokecolor="black [3213]" strokeweight=".5pt">
+                  <v:stroke joinstyle="miter"/>
                 </v:line>
                 <v:shape id="Diamond 17" o:spid="_x0000_s1037" type="#_x0000_t4" style="position:absolute;left:22520;top:43903;width:10872;height:7639;visibility:visible;mso-wrap-style:square;v-text-anchor:middle" o:gfxdata="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" fillcolor="#f3a875 [2165]" strokecolor="#ed7d31 [3205]" strokeweight=".5pt">
                   <v:fill color2="#f09558 [2613]" rotate="t" colors="0 #f7bda4;.5 #f5b195;1 #f8a581" focus="100%" type="gradient">
@@ -3657,16 +3657,16 @@
                     </w:txbxContent>
                   </v:textbox>
                 </v:shape>
-                <v:shape id="Straight Connector 19" o:spid="_x0000_s1039" type="#_x0000_t32" style="position:absolute;left:33392;top:47590;width:9852;height:132;flip:y;visibility:visible;mso-wrap-style:square" o:connectortype="straight" o:gfxdata="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" strokecolor="black [3213]" strokeweight="5pt">
-                  <v:stroke linestyle="thinThin" joinstyle="miter"/>
+                <v:shape id="Straight Connector 19" o:spid="_x0000_s1039" type="#_x0000_t32" style="position:absolute;left:33392;top:47590;width:9852;height:132;flip:y;visibility:visible;mso-wrap-style:square" o:connectortype="straight" o:gfxdata="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" strokecolor="black [3213]" strokeweight=".5pt">
+                  <v:stroke joinstyle="miter"/>
                 </v:shape>
-                <v:line id="Straight Connector 20" o:spid="_x0000_s1040" style="position:absolute;flip:x y;visibility:visible;mso-wrap-style:square" from="54047,47590" to="60646,47722" o:connectortype="straight" o:gfxdata="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" strokecolor="black [3213]" strokeweight="5pt">
-                  <v:stroke linestyle="thinThin" joinstyle="miter"/>
+                <v:line id="Straight Connector 20" o:spid="_x0000_s1040" style="position:absolute;flip:x y;visibility:visible;mso-wrap-style:square" from="54047,47590" to="60646,47722" o:connectortype="straight" o:gfxdata="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" strokecolor="black [3213]" strokeweight=".5pt">
+                  <v:stroke joinstyle="miter"/>
                 </v:line>
                 <v:shape id="Straight Connector 22" o:spid="_x0000_s1041" type="#_x0000_t32" style="position:absolute;left:27891;top:24474;width:65;height:19429;visibility:visible;mso-wrap-style:square" o:connectortype="straight" o:gfxdata="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" strokecolor="black [3213]" strokeweight="5pt">
                   <v:stroke linestyle="thinThin" joinstyle="miter"/>
                 </v:shape>
-                <v:group id="Group 65" o:spid="_x0000_s1042" style="position:absolute;left:21846;top:57184;width:17959;height:5879" coordorigin="21684,36180" coordsize="17958,5878" o:gfxdata="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">
+                <v:group id="Group 65" o:spid="_x0000_s1042" style="position:absolute;left:21846;top:57184;width:17893;height:5879" coordorigin="21684,36180" coordsize="17892,5878" o:gfxdata="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">
                   <v:rect id="Rectangle 10" o:spid="_x0000_s1043" style="position:absolute;left:21684;top:36180;width:11544;height:5878;visibility:visible;mso-wrap-style:square;v-text-anchor:middle" o:gfxdata="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" fillcolor="#82a0d7 [2168]" strokecolor="#4472c4 [3208]" strokeweight="2.5pt">
                     <v:fill color2="#678ccf [2616]" rotate="t" colors="0 #a8b7df;.5 #9aabd9;1 #879ed7" focus="100%" type="gradient">
                       <o:fill v:ext="view" type="gradientUnscaled"/>
@@ -3704,7 +3704,7 @@
                     <v:stroke joinstyle="miter"/>
                     <v:path gradientshapeok="t" o:connecttype="rect"/>
                   </v:shapetype>
-                  <v:shape id="Text Box 23" o:spid="_x0000_s1044" type="#_x0000_t202" style="position:absolute;left:36919;top:36521;width:2724;height:3860;visibility:visible;mso-wrap-style:none;v-text-anchor:top" o:gfxdata="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" filled="f" stroked="f" strokeweight=".5pt">
+                  <v:shape id="Text Box 23" o:spid="_x0000_s1044" type="#_x0000_t202" style="position:absolute;left:36916;top:36519;width:2661;height:3861;visibility:visible;mso-wrap-style:none;v-text-anchor:top" o:gfxdata="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" filled="f" stroked="f" strokeweight=".5pt">
                     <v:textbox>
                       <w:txbxContent>
                         <w:p>
@@ -3723,7 +3723,7 @@
                     </v:textbox>
                   </v:shape>
                 </v:group>
-                <v:group id="Group 61" o:spid="_x0000_s1045" style="position:absolute;left:37080;top:44571;width:21000;height:11571" coordorigin="33916,44581" coordsize="20999,11570" o:gfxdata="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">
+                <v:group id="Group 61" o:spid="_x0000_s1045" style="position:absolute;left:37078;top:44570;width:20935;height:11571" coordorigin="33913,44580" coordsize="20934,11570" o:gfxdata="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">
                   <v:rect id="Rectangle 3" o:spid="_x0000_s1046" style="position:absolute;left:40079;top:44583;width:10804;height:6035;visibility:visible;mso-wrap-style:square;v-text-anchor:middle" o:gfxdata="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" fillcolor="#82a0d7 [2168]" strokecolor="#4472c4 [3208]" strokeweight="2.5pt">
                     <v:fill color2="#678ccf [2616]" rotate="t" colors="0 #a8b7df;.5 #9aabd9;1 #879ed7" focus="100%" type="gradient">
                       <o:fill v:ext="view" type="gradientUnscaled"/>
@@ -3754,7 +3754,7 @@
                       </w:txbxContent>
                     </v:textbox>
                   </v:rect>
-                  <v:shape id="Text Box 23" o:spid="_x0000_s1047" type="#_x0000_t202" style="position:absolute;left:42302;top:52291;width:2724;height:3861;visibility:visible;mso-wrap-style:none;v-text-anchor:top" o:gfxdata="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" filled="f" stroked="f" strokeweight=".5pt">
+                  <v:shape id="Text Box 23" o:spid="_x0000_s1047" type="#_x0000_t202" style="position:absolute;left:42299;top:52290;width:2660;height:3861;visibility:visible;mso-wrap-style:none;v-text-anchor:top" o:gfxdata="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" filled="f" stroked="f" strokeweight=".5pt">
                     <v:textbox>
                       <w:txbxContent>
                         <w:p>
@@ -3776,7 +3776,7 @@
                       </w:txbxContent>
                     </v:textbox>
                   </v:shape>
-                  <v:shape id="Text Box 23" o:spid="_x0000_s1048" type="#_x0000_t202" style="position:absolute;left:33916;top:45184;width:2724;height:3860;visibility:visible;mso-wrap-style:none;v-text-anchor:top" o:gfxdata="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" filled="f" stroked="f" strokeweight=".5pt">
+                  <v:shape id="Text Box 23" o:spid="_x0000_s1048" type="#_x0000_t202" style="position:absolute;left:33913;top:45182;width:2661;height:3861;visibility:visible;mso-wrap-style:none;v-text-anchor:top" o:gfxdata="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" filled="f" stroked="f" strokeweight=".5pt">
                     <v:textbox>
                       <w:txbxContent>
                         <w:p>
@@ -3794,7 +3794,7 @@
                       </w:txbxContent>
                     </v:textbox>
                   </v:shape>
-                  <v:shape id="Text Box 23" o:spid="_x0000_s1049" type="#_x0000_t202" style="position:absolute;left:52191;top:44581;width:2724;height:3861;visibility:visible;mso-wrap-style:none;v-text-anchor:top" o:gfxdata="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" filled="f" stroked="f" strokeweight=".5pt">
+                  <v:shape id="Text Box 23" o:spid="_x0000_s1049" type="#_x0000_t202" style="position:absolute;left:52187;top:44580;width:2661;height:3861;visibility:visible;mso-wrap-style:none;v-text-anchor:top" o:gfxdata="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" filled="f" stroked="f" strokeweight=".5pt">
                     <v:textbox>
                       <w:txbxContent>
                         <w:p>
@@ -3854,7 +3854,7 @@
                 <v:shape id="Elbow Connector 36" o:spid="_x0000_s1053" type="#_x0000_t32" style="position:absolute;left:56863;top:21253;width:9046;height:54;visibility:visible;mso-wrap-style:square" o:connectortype="straight" o:gfxdata="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" strokecolor="black [3200]" strokeweight=".5pt">
                   <v:stroke joinstyle="miter"/>
                 </v:shape>
-                <v:group id="Group 66" o:spid="_x0000_s1054" style="position:absolute;left:21846;top:18001;width:14811;height:10754" coordorigin="21846,18001" coordsize="14811,10753" o:gfxdata="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">
+                <v:group id="Group 66" o:spid="_x0000_s1054" style="position:absolute;left:21846;top:18001;width:14745;height:10753" coordorigin="21846,18001" coordsize="14745,10752" o:gfxdata="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">
                   <v:rect id="Rectangle 21" o:spid="_x0000_s1055" style="position:absolute;left:21846;top:18001;width:12089;height:6473;visibility:visible;mso-wrap-style:square;v-text-anchor:middle" o:gfxdata="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" fillcolor="#82a0d7 [2168]" strokecolor="#4472c4 [3208]" strokeweight="2.5pt">
                     <v:fill color2="#678ccf [2616]" rotate="t" colors="0 #a8b7df;.5 #9aabd9;1 #879ed7" focus="100%" type="gradient">
                       <o:fill v:ext="view" type="gradientUnscaled"/>
@@ -3888,7 +3888,7 @@
                       </w:txbxContent>
                     </v:textbox>
                   </v:rect>
-                  <v:shape id="Text Box 23" o:spid="_x0000_s1056" type="#_x0000_t202" style="position:absolute;left:33933;top:18226;width:2724;height:3861;visibility:visible;mso-wrap-style:none;v-text-anchor:top" o:gfxdata="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" filled="f" stroked="f" strokeweight=".5pt">
+                  <v:shape id="Text Box 23" o:spid="_x0000_s1056" type="#_x0000_t202" style="position:absolute;left:33931;top:18225;width:2660;height:3861;visibility:visible;mso-wrap-style:none;v-text-anchor:top" o:gfxdata="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" filled="f" stroked="f" strokeweight=".5pt">
                     <v:textbox>
                       <w:txbxContent>
                         <w:p>
@@ -3906,7 +3906,7 @@
                       </w:txbxContent>
                     </v:textbox>
                   </v:shape>
-                  <v:shape id="Text Box 23" o:spid="_x0000_s1057" type="#_x0000_t202" style="position:absolute;left:27544;top:24894;width:2724;height:3861;visibility:visible;mso-wrap-style:none;v-text-anchor:top" o:gfxdata="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" filled="f" stroked="f" strokeweight=".5pt">
+                  <v:shape id="Text Box 23" o:spid="_x0000_s1057" type="#_x0000_t202" style="position:absolute;left:27542;top:24893;width:2661;height:3861;visibility:visible;mso-wrap-style:none;v-text-anchor:top" o:gfxdata="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" filled="f" stroked="f" strokeweight=".5pt">
                     <v:textbox>
                       <w:txbxContent>
                         <w:p>
@@ -4018,7 +4018,7 @@
                     </w:txbxContent>
                   </v:textbox>
                 </v:oval>
-                <v:group id="Group 64" o:spid="_x0000_s1062" style="position:absolute;left:62654;top:18714;width:14000;height:14292" coordorigin="56451,9239" coordsize="13999,14291" o:gfxdata="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">
+                <v:group id="Group 64" o:spid="_x0000_s1062" style="position:absolute;left:62650;top:18714;width:14004;height:14291" coordorigin="56447,9238" coordsize="14003,14291" o:gfxdata="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">
                   <v:rect id="Rectangle 32" o:spid="_x0000_s1063" style="position:absolute;left:59707;top:9514;width:10744;height:4635;visibility:visible;mso-wrap-style:square;v-text-anchor:middle" o:gfxdata="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" fillcolor="#82a0d7 [2168]" strokecolor="#4472c4 [3208]" strokeweight="2.5pt">
                     <v:fill color2="#678ccf [2616]" rotate="t" colors="0 #a8b7df;.5 #9aabd9;1 #879ed7" focus="100%" type="gradient">
                       <o:fill v:ext="view" type="gradientUnscaled"/>
@@ -4052,7 +4052,7 @@
                       </w:txbxContent>
                     </v:textbox>
                   </v:rect>
-                  <v:shape id="Text Box 23" o:spid="_x0000_s1064" type="#_x0000_t202" style="position:absolute;left:56451;top:9239;width:3315;height:3860;visibility:visible;mso-wrap-style:none;v-text-anchor:top" o:gfxdata="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" filled="f" stroked="f" strokeweight=".5pt">
+                  <v:shape id="Text Box 23" o:spid="_x0000_s1064" type="#_x0000_t202" style="position:absolute;left:56447;top:9238;width:3251;height:3861;visibility:visible;mso-wrap-style:none;v-text-anchor:top" o:gfxdata="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" filled="f" stroked="f" strokeweight=".5pt">
                     <v:textbox>
                       <w:txbxContent>
                         <w:p>
@@ -4070,7 +4070,7 @@
                       </w:txbxContent>
                     </v:textbox>
                   </v:shape>
-                  <v:shape id="Text Box 23" o:spid="_x0000_s1065" type="#_x0000_t202" style="position:absolute;left:65072;top:19669;width:3315;height:3861;visibility:visible;mso-wrap-style:none;v-text-anchor:top" o:gfxdata="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" filled="f" stroked="f" strokeweight=".5pt">
+                  <v:shape id="Text Box 23" o:spid="_x0000_s1065" type="#_x0000_t202" style="position:absolute;left:65067;top:19669;width:3251;height:3860;visibility:visible;mso-wrap-style:none;v-text-anchor:top" o:gfxdata="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" filled="f" stroked="f" strokeweight=".5pt">
                     <v:textbox>
                       <w:txbxContent>
                         <w:p>
@@ -4368,7 +4368,7 @@
                 <v:shape id="Elbow Connector 60" o:spid="_x0000_s1078" type="#_x0000_t32" style="position:absolute;left:14997;top:21214;width:6849;height:23;visibility:visible;mso-wrap-style:square" o:connectortype="straight" o:gfxdata="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" strokecolor="black [3200]" strokeweight=".5pt">
                   <v:stroke joinstyle="miter"/>
                 </v:shape>
-                <v:group id="Group 63" o:spid="_x0000_s1079" style="position:absolute;left:74108;top:41753;width:15615;height:8448" coordorigin="66667,42331" coordsize="15614,8448" o:gfxdata="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">
+                <v:group id="Group 63" o:spid="_x0000_s1079" style="position:absolute;left:74103;top:41752;width:15620;height:8449" coordorigin="66662,42330" coordsize="15619,8449" o:gfxdata="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">
                   <v:rect id="Rectangle 33" o:spid="_x0000_s1080" style="position:absolute;left:71537;top:46144;width:10744;height:4635;visibility:visible;mso-wrap-style:square;v-text-anchor:middle" o:gfxdata="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" fillcolor="#82a0d7 [2168]" strokecolor="#4472c4 [3208]" strokeweight="2.5pt">
                     <v:fill color2="#678ccf [2616]" rotate="t" colors="0 #a8b7df;.5 #9aabd9;1 #879ed7" focus="100%" type="gradient">
                       <o:fill v:ext="view" type="gradientUnscaled"/>
@@ -4402,7 +4402,7 @@
                       </w:txbxContent>
                     </v:textbox>
                   </v:rect>
-                  <v:shape id="Text Box 23" o:spid="_x0000_s1081" type="#_x0000_t202" style="position:absolute;left:77346;top:42331;width:2724;height:3861;visibility:visible;mso-wrap-style:none;v-text-anchor:top" o:gfxdata="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" filled="f" stroked="f" strokeweight=".5pt">
+                  <v:shape id="Text Box 23" o:spid="_x0000_s1081" type="#_x0000_t202" style="position:absolute;left:77340;top:42330;width:2661;height:3861;visibility:visible;mso-wrap-style:none;v-text-anchor:top" o:gfxdata="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" filled="f" stroked="f" strokeweight=".5pt">
                     <v:textbox>
                       <w:txbxContent>
                         <w:p>
@@ -4420,7 +4420,7 @@
                       </w:txbxContent>
                     </v:textbox>
                   </v:shape>
-                  <v:shape id="Text Box 23" o:spid="_x0000_s1082" type="#_x0000_t202" style="position:absolute;left:66667;top:45758;width:2724;height:3855;visibility:visible;mso-wrap-style:none;v-text-anchor:top" o:gfxdata="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" filled="f" stroked="f" strokeweight=".5pt">
+                  <v:shape id="Text Box 23" o:spid="_x0000_s1082" type="#_x0000_t202" style="position:absolute;left:66662;top:45757;width:2661;height:3854;visibility:visible;mso-wrap-style:none;v-text-anchor:top" o:gfxdata="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" filled="f" stroked="f" strokeweight=".5pt">
                     <v:textbox>
                       <w:txbxContent>
                         <w:p>

</xml_diff>

<commit_message>
Added a boolean finePaid attribute to the book class/entity
</commit_message>
<xml_diff>
--- a/documentation/Entity Relationship Diagram.docx
+++ b/documentation/Entity Relationship Diagram.docx
@@ -2659,7 +2659,7 @@
                         <wps:cNvSpPr/>
                         <wps:spPr>
                           <a:xfrm>
-                            <a:off x="5270512" y="203673"/>
+                            <a:off x="5439906" y="203673"/>
                             <a:ext cx="1471295" cy="494030"/>
                           </a:xfrm>
                           <a:prstGeom prst="ellipse">
@@ -2748,8 +2748,8 @@
                         </wps:cNvCnPr>
                         <wps:spPr>
                           <a:xfrm>
-                            <a:off x="6741807" y="450688"/>
-                            <a:ext cx="386393" cy="1448323"/>
+                            <a:off x="6911201" y="450688"/>
+                            <a:ext cx="216999" cy="1448323"/>
                           </a:xfrm>
                           <a:prstGeom prst="bentConnector2">
                             <a:avLst/>
@@ -3284,8 +3284,8 @@
                         <wps:cNvSpPr/>
                         <wps:spPr>
                           <a:xfrm>
-                            <a:off x="4265112" y="868769"/>
-                            <a:ext cx="1225550" cy="556260"/>
+                            <a:off x="4178026" y="854959"/>
+                            <a:ext cx="1414355" cy="556260"/>
                           </a:xfrm>
                           <a:prstGeom prst="ellipse">
                             <a:avLst/>
@@ -3325,6 +3325,22 @@
                                 </w:rPr>
                                 <w:t>Fine</w:t>
                               </w:r>
+                              <w:r>
+                                <w:rPr>
+                                  <w:rFonts w:asciiTheme="minorHAnsi" w:eastAsia="Calibri" w:hAnsiTheme="minorHAnsi" w:cstheme="minorHAnsi"/>
+                                  <w:sz w:val="28"/>
+                                  <w:szCs w:val="28"/>
+                                </w:rPr>
+                                <w:t xml:space="preserve"> Paye</w:t>
+                              </w:r>
+                              <w:r>
+                                <w:rPr>
+                                  <w:rFonts w:asciiTheme="minorHAnsi" w:eastAsia="Calibri" w:hAnsiTheme="minorHAnsi" w:cstheme="minorHAnsi"/>
+                                  <w:sz w:val="28"/>
+                                  <w:szCs w:val="28"/>
+                                </w:rPr>
+                                <w:t>d</w:t>
+                              </w:r>
                             </w:p>
                             <w:p>
                               <w:pPr>
@@ -3357,11 +3373,118 @@
                           <a:endCxn id="71" idx="4"/>
                         </wps:cNvCnPr>
                         <wps:spPr>
-                          <a:xfrm flipH="1" flipV="1">
-                            <a:off x="4877887" y="1425029"/>
-                            <a:ext cx="3234" cy="284017"/>
+                          <a:xfrm flipV="1">
+                            <a:off x="4881121" y="1411219"/>
+                            <a:ext cx="4083" cy="297827"/>
                           </a:xfrm>
                           <a:prstGeom prst="straightConnector1">
+                            <a:avLst/>
+                          </a:prstGeom>
+                          <a:ln w="6350" cmpd="sng">
+                            <a:solidFill>
+                              <a:schemeClr val="dk1"/>
+                            </a:solidFill>
+                          </a:ln>
+                        </wps:spPr>
+                        <wps:style>
+                          <a:lnRef idx="1">
+                            <a:schemeClr val="dk1"/>
+                          </a:lnRef>
+                          <a:fillRef idx="0">
+                            <a:schemeClr val="dk1"/>
+                          </a:fillRef>
+                          <a:effectRef idx="0">
+                            <a:schemeClr val="dk1"/>
+                          </a:effectRef>
+                          <a:fontRef idx="minor">
+                            <a:schemeClr val="tx1"/>
+                          </a:fontRef>
+                        </wps:style>
+                        <wps:bodyPr/>
+                      </wps:wsp>
+                      <wps:wsp>
+                        <wps:cNvPr id="83" name="Oval 83"/>
+                        <wps:cNvSpPr/>
+                        <wps:spPr>
+                          <a:xfrm>
+                            <a:off x="5686297" y="855597"/>
+                            <a:ext cx="1224915" cy="555625"/>
+                          </a:xfrm>
+                          <a:prstGeom prst="ellipse">
+                            <a:avLst/>
+                          </a:prstGeom>
+                          <a:ln w="31750"/>
+                        </wps:spPr>
+                        <wps:style>
+                          <a:lnRef idx="1">
+                            <a:schemeClr val="accent6"/>
+                          </a:lnRef>
+                          <a:fillRef idx="2">
+                            <a:schemeClr val="accent6"/>
+                          </a:fillRef>
+                          <a:effectRef idx="1">
+                            <a:schemeClr val="accent6"/>
+                          </a:effectRef>
+                          <a:fontRef idx="minor">
+                            <a:schemeClr val="dk1"/>
+                          </a:fontRef>
+                        </wps:style>
+                        <wps:txbx>
+                          <w:txbxContent>
+                            <w:p>
+                              <w:pPr>
+                                <w:pStyle w:val="NormalWeb"/>
+                                <w:spacing w:before="0" w:beforeAutospacing="0" w:after="160" w:afterAutospacing="0" w:line="252" w:lineRule="auto"/>
+                                <w:jc w:val="center"/>
+                                <w:rPr>
+                                  <w:rFonts w:asciiTheme="minorHAnsi" w:hAnsiTheme="minorHAnsi" w:cstheme="minorHAnsi"/>
+                                </w:rPr>
+                              </w:pPr>
+                              <w:r>
+                                <w:rPr>
+                                  <w:rFonts w:asciiTheme="minorHAnsi" w:eastAsia="Calibri" w:hAnsiTheme="minorHAnsi" w:cstheme="minorHAnsi"/>
+                                  <w:sz w:val="28"/>
+                                  <w:szCs w:val="28"/>
+                                </w:rPr>
+                                <w:t>Fine</w:t>
+                              </w:r>
+                            </w:p>
+                            <w:p>
+                              <w:pPr>
+                                <w:pStyle w:val="NormalWeb"/>
+                                <w:spacing w:before="0" w:beforeAutospacing="0" w:after="160" w:afterAutospacing="0" w:line="252" w:lineRule="auto"/>
+                                <w:jc w:val="center"/>
+                              </w:pPr>
+                              <w:r>
+                                <w:rPr>
+                                  <w:rFonts w:eastAsia="Times New Roman"/>
+                                  <w:sz w:val="28"/>
+                                  <w:szCs w:val="28"/>
+                                </w:rPr>
+                                <w:t> </w:t>
+                              </w:r>
+                            </w:p>
+                          </w:txbxContent>
+                        </wps:txbx>
+                        <wps:bodyPr rot="0" spcFirstLastPara="0" vert="horz" wrap="square" lIns="91440" tIns="45720" rIns="91440" bIns="45720" numCol="1" spcCol="0" rtlCol="0" fromWordArt="0" anchor="ctr" anchorCtr="0" forceAA="0" compatLnSpc="1">
+                          <a:prstTxWarp prst="textNoShape">
+                            <a:avLst/>
+                          </a:prstTxWarp>
+                          <a:noAutofit/>
+                        </wps:bodyPr>
+                      </wps:wsp>
+                      <wps:wsp>
+                        <wps:cNvPr id="84" name="Elbow Connector 84"/>
+                        <wps:cNvCnPr>
+                          <a:stCxn id="83" idx="6"/>
+                          <a:endCxn id="32" idx="0"/>
+                        </wps:cNvCnPr>
+                        <wps:spPr>
+                          <a:xfrm>
+                            <a:off x="6911212" y="1133410"/>
+                            <a:ext cx="216988" cy="765601"/>
+                          </a:xfrm>
+                          <a:prstGeom prst="bentConnector2">
                             <a:avLst/>
                           </a:prstGeom>
                           <a:ln w="6350" cmpd="sng">
@@ -3394,7 +3517,7 @@
           </mc:Choice>
           <mc:Fallback>
             <w:pict>
-              <v:group id="Canvas 1" o:spid="_x0000_s1026" editas="canvas" style="width:735.35pt;height:530.85pt;mso-position-horizontal-relative:char;mso-position-vertical-relative:line" coordsize="93383,67417" o:gfxdata="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">
+              <v:group id="Canvas 1" o:spid="_x0000_s1026" editas="canvas" style="width:735.35pt;height:530.85pt;mso-position-horizontal-relative:char;mso-position-vertical-relative:line" coordsize="93383,67417" o:gfxdata="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">
                 <v:shapetype id="_x0000_t75" coordsize="21600,21600" o:spt="75" o:preferrelative="t" path="m@4@5l@4@11@9@11@9@5xe" filled="f" stroked="f">
                   <v:stroke joinstyle="miter"/>
                   <v:formulas>
@@ -4439,7 +4562,7 @@
                     </v:textbox>
                   </v:shape>
                 </v:group>
-                <v:oval id="Oval 69" o:spid="_x0000_s1083" style="position:absolute;left:52705;top:2036;width:14713;height:4941;visibility:visible;mso-wrap-style:square;v-text-anchor:middle" o:gfxdata="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" fillcolor="#9ecb81 [2169]" strokecolor="#70ad47 [3209]" strokeweight="2.5pt">
+                <v:oval id="Oval 69" o:spid="_x0000_s1083" style="position:absolute;left:54399;top:2036;width:14713;height:4941;visibility:visible;mso-wrap-style:square;v-text-anchor:middle" o:gfxdata="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" fillcolor="#9ecb81 [2169]" strokecolor="#70ad47 [3209]" strokeweight="2.5pt">
                   <v:fill color2="#8ac066 [2617]" rotate="t" colors="0 #b5d5a7;.5 #aace99;1 #9cca86" focus="100%" type="gradient">
                     <o:fill v:ext="view" type="gradientUnscaled"/>
                   </v:fill>
@@ -4497,7 +4620,7 @@
                     </w:txbxContent>
                   </v:textbox>
                 </v:oval>
-                <v:shape id="Elbow Connector 36" o:spid="_x0000_s1084" type="#_x0000_t33" style="position:absolute;left:67418;top:4506;width:3864;height:14484;visibility:visible;mso-wrap-style:square" o:connectortype="elbow" o:gfxdata="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" strokecolor="black [3200]" strokeweight=".5pt"/>
+                <v:shape id="Elbow Connector 36" o:spid="_x0000_s1084" type="#_x0000_t33" style="position:absolute;left:69112;top:4506;width:2170;height:14484;visibility:visible;mso-wrap-style:square" o:connectortype="elbow" o:gfxdata="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" strokecolor="black [3200]" strokeweight=".5pt"/>
                 <v:oval id="Oval 72" o:spid="_x0000_s1085" style="position:absolute;left:73316;top:5315;width:16071;height:4934;visibility:visible;mso-wrap-style:square;v-text-anchor:middle" o:gfxdata="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" fillcolor="#9ecb81 [2169]" strokecolor="#70ad47 [3209]" strokeweight="2.5pt">
                   <v:fill color2="#8ac066 [2617]" rotate="t" colors="0 #b5d5a7;.5 #aace99;1 #9cca86" focus="100%" type="gradient">
                     <o:fill v:ext="view" type="gradientUnscaled"/>
@@ -4692,7 +4815,7 @@
                 <v:shape id="Elbow Connector 77" o:spid="_x0000_s1094" type="#_x0000_t32" style="position:absolute;left:67158;top:50201;width:17193;height:5385;flip:x;visibility:visible;mso-wrap-style:square" o:connectortype="straight" o:gfxdata="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" strokecolor="black [3200]" strokeweight=".5pt">
                   <v:stroke joinstyle="miter"/>
                 </v:shape>
-                <v:oval id="Oval 71" o:spid="_x0000_s1095" style="position:absolute;left:42651;top:8687;width:12255;height:5563;visibility:visible;mso-wrap-style:square;v-text-anchor:middle" o:gfxdata="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" fillcolor="#9ecb81 [2169]" strokecolor="#70ad47 [3209]" strokeweight="2.5pt">
+                <v:oval id="Oval 71" o:spid="_x0000_s1095" style="position:absolute;left:41780;top:8549;width:14143;height:5563;visibility:visible;mso-wrap-style:square;v-text-anchor:middle" o:gfxdata="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" fillcolor="#9ecb81 [2169]" strokecolor="#70ad47 [3209]" strokeweight="2.5pt">
                   <v:fill color2="#8ac066 [2617]" rotate="t" colors="0 #b5d5a7;.5 #aace99;1 #9cca86" focus="100%" type="gradient">
                     <o:fill v:ext="view" type="gradientUnscaled"/>
                   </v:fill>
@@ -4716,6 +4839,22 @@
                           </w:rPr>
                           <w:t>Fine</w:t>
                         </w:r>
+                        <w:r>
+                          <w:rPr>
+                            <w:rFonts w:asciiTheme="minorHAnsi" w:eastAsia="Calibri" w:hAnsiTheme="minorHAnsi" w:cstheme="minorHAnsi"/>
+                            <w:sz w:val="28"/>
+                            <w:szCs w:val="28"/>
+                          </w:rPr>
+                          <w:t xml:space="preserve"> Paye</w:t>
+                        </w:r>
+                        <w:r>
+                          <w:rPr>
+                            <w:rFonts w:asciiTheme="minorHAnsi" w:eastAsia="Calibri" w:hAnsiTheme="minorHAnsi" w:cstheme="minorHAnsi"/>
+                            <w:sz w:val="28"/>
+                            <w:szCs w:val="28"/>
+                          </w:rPr>
+                          <w:t>d</w:t>
+                        </w:r>
                       </w:p>
                       <w:p>
                         <w:pPr>
@@ -4735,9 +4874,53 @@
                     </w:txbxContent>
                   </v:textbox>
                 </v:oval>
-                <v:shape id="Elbow Connector 48" o:spid="_x0000_s1096" type="#_x0000_t32" style="position:absolute;left:48778;top:14250;width:33;height:2840;flip:x y;visibility:visible;mso-wrap-style:square" o:connectortype="straight" o:gfxdata="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" strokecolor="black [3200]" strokeweight=".5pt">
+                <v:shape id="Elbow Connector 48" o:spid="_x0000_s1096" type="#_x0000_t32" style="position:absolute;left:48811;top:14112;width:41;height:2978;flip:y;visibility:visible;mso-wrap-style:square" o:connectortype="straight" o:gfxdata="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" strokecolor="black [3200]" strokeweight=".5pt">
                   <v:stroke joinstyle="miter"/>
                 </v:shape>
+                <v:oval id="Oval 83" o:spid="_x0000_s1097" style="position:absolute;left:56862;top:8555;width:12250;height:5557;visibility:visible;mso-wrap-style:square;v-text-anchor:middle" o:gfxdata="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" fillcolor="#9ecb81 [2169]" strokecolor="#70ad47 [3209]" strokeweight="2.5pt">
+                  <v:fill color2="#8ac066 [2617]" rotate="t" colors="0 #b5d5a7;.5 #aace99;1 #9cca86" focus="100%" type="gradient">
+                    <o:fill v:ext="view" type="gradientUnscaled"/>
+                  </v:fill>
+                  <v:stroke joinstyle="miter"/>
+                  <v:textbox>
+                    <w:txbxContent>
+                      <w:p>
+                        <w:pPr>
+                          <w:pStyle w:val="NormalWeb"/>
+                          <w:spacing w:before="0" w:beforeAutospacing="0" w:after="160" w:afterAutospacing="0" w:line="252" w:lineRule="auto"/>
+                          <w:jc w:val="center"/>
+                          <w:rPr>
+                            <w:rFonts w:asciiTheme="minorHAnsi" w:hAnsiTheme="minorHAnsi" w:cstheme="minorHAnsi"/>
+                          </w:rPr>
+                        </w:pPr>
+                        <w:r>
+                          <w:rPr>
+                            <w:rFonts w:asciiTheme="minorHAnsi" w:eastAsia="Calibri" w:hAnsiTheme="minorHAnsi" w:cstheme="minorHAnsi"/>
+                            <w:sz w:val="28"/>
+                            <w:szCs w:val="28"/>
+                          </w:rPr>
+                          <w:t>Fine</w:t>
+                        </w:r>
+                      </w:p>
+                      <w:p>
+                        <w:pPr>
+                          <w:pStyle w:val="NormalWeb"/>
+                          <w:spacing w:before="0" w:beforeAutospacing="0" w:after="160" w:afterAutospacing="0" w:line="252" w:lineRule="auto"/>
+                          <w:jc w:val="center"/>
+                        </w:pPr>
+                        <w:r>
+                          <w:rPr>
+                            <w:rFonts w:eastAsia="Times New Roman"/>
+                            <w:sz w:val="28"/>
+                            <w:szCs w:val="28"/>
+                          </w:rPr>
+                          <w:t> </w:t>
+                        </w:r>
+                      </w:p>
+                    </w:txbxContent>
+                  </v:textbox>
+                </v:oval>
+                <v:shape id="Elbow Connector 84" o:spid="_x0000_s1098" type="#_x0000_t33" style="position:absolute;left:69112;top:11334;width:2170;height:7656;visibility:visible;mso-wrap-style:square" o:connectortype="elbow" o:gfxdata="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" strokecolor="black [3200]" strokeweight=".5pt"/>
                 <w10:anchorlock/>
               </v:group>
             </w:pict>

</xml_diff>